<commit_message>
Save before final review
</commit_message>
<xml_diff>
--- a/Assignment 2/Assignment 2.docx
+++ b/Assignment 2/Assignment 2.docx
@@ -6,28 +6,37 @@
       <w:pPr>
         <w:pStyle w:val="Title"/>
         <w:rPr>
-          <w:lang w:val="en-CA"/>
-        </w:rPr>
-      </w:pPr>
-      <w:r>
-        <w:rPr>
-          <w:lang w:val="en-CA"/>
-        </w:rPr>
-        <w:t>Assignment 2</w:t>
+          <w:lang w:val="it-IT"/>
+        </w:rPr>
+      </w:pPr>
+      <w:r>
+        <w:t>Assignment</w:t>
+      </w:r>
+      <w:r>
+        <w:rPr>
+          <w:lang w:val="it-IT"/>
+        </w:rPr>
+        <w:t xml:space="preserve"> 2 </w:t>
       </w:r>
     </w:p>
     <w:p>
       <w:pPr>
         <w:pStyle w:val="Subtitle"/>
-        <w:rPr>
-          <w:lang w:val="en-CA"/>
-        </w:rPr>
       </w:pPr>
       <w:r>
         <w:rPr>
           <w:lang w:val="en-CA"/>
         </w:rPr>
         <w:t>CS 458 Computer Security and Privacy</w:t>
+      </w:r>
+      <w:r>
+        <w:rPr>
+          <w:lang w:val="en-CA"/>
+        </w:rPr>
+        <w:t xml:space="preserve"> </w:t>
+      </w:r>
+      <w:r>
+        <w:t>– Shun Da Suo | sdsuo |20509411</w:t>
       </w:r>
     </w:p>
     <w:p>
@@ -481,13 +490,31 @@
         <w:rPr>
           <w:lang w:val="en-CA"/>
         </w:rPr>
-        <w:t>Short</w:t>
-      </w:r>
-      <w:r>
-        <w:rPr>
-          <w:lang w:val="en-CA"/>
-        </w:rPr>
-        <w:t>: only 7 digits</w:t>
+        <w:t xml:space="preserve">Since </w:t>
+      </w:r>
+      <w:r>
+        <w:rPr>
+          <w:lang w:val="en-CA"/>
+        </w:rPr>
+        <w:t xml:space="preserve">Alice’s password consists of only 7 lower case letters, it is </w:t>
+      </w:r>
+      <w:r>
+        <w:rPr>
+          <w:lang w:val="en-CA"/>
+        </w:rPr>
+        <w:t xml:space="preserve">at risk of a brute force attack. From lecture, we know that a cluster of high-end graphics cards is capable of brute forcing every possible </w:t>
+      </w:r>
+      <w:r>
+        <w:rPr>
+          <w:lang w:val="en-CA"/>
+        </w:rPr>
+        <w:t>eight-character</w:t>
+      </w:r>
+      <w:r>
+        <w:rPr>
+          <w:lang w:val="en-CA"/>
+        </w:rPr>
+        <w:t xml:space="preserve"> password containing upper- and lower-case letters, digits, and symbols.</w:t>
       </w:r>
     </w:p>
     <w:p>
@@ -505,7 +532,55 @@
         <w:rPr>
           <w:lang w:val="en-CA"/>
         </w:rPr>
-        <w:t>Only lower case letters</w:t>
+        <w:t xml:space="preserve">Alice’s password is a valid word in the English </w:t>
+      </w:r>
+      <w:r>
+        <w:rPr>
+          <w:lang w:val="en-CA"/>
+        </w:rPr>
+        <w:t>dictionary, which makes it even more vulner</w:t>
+      </w:r>
+      <w:r>
+        <w:rPr>
+          <w:lang w:val="en-CA"/>
+        </w:rPr>
+        <w:t xml:space="preserve">able. </w:t>
+      </w:r>
+      <w:r>
+        <w:rPr>
+          <w:lang w:val="en-CA"/>
+        </w:rPr>
+        <w:t>A</w:t>
+      </w:r>
+      <w:r>
+        <w:rPr>
+          <w:lang w:val="en-CA"/>
+        </w:rPr>
+        <w:t>ttacker</w:t>
+      </w:r>
+      <w:r>
+        <w:rPr>
+          <w:lang w:val="en-CA"/>
+        </w:rPr>
+        <w:t>s often use valid words as</w:t>
+      </w:r>
+      <w:r>
+        <w:rPr>
+          <w:lang w:val="en-CA"/>
+        </w:rPr>
+        <w:t xml:space="preserve"> roots of password combinations t</w:t>
+      </w:r>
+      <w:r>
+        <w:rPr>
+          <w:lang w:val="en-CA"/>
+        </w:rPr>
+        <w:t>o optimize a brute force attacks</w:t>
+      </w:r>
+      <w:r>
+        <w:rPr>
+          <w:lang w:val="en-CA"/>
+        </w:rPr>
+        <w:t>.</w:t>
       </w:r>
     </w:p>
     <w:p>
@@ -538,7 +613,19 @@
         <w:rPr>
           <w:lang w:val="en-CA"/>
         </w:rPr>
-        <w:t>10 possibilities</w:t>
+        <w:t>Since Eve know Alice’s strategy</w:t>
+      </w:r>
+      <w:r>
+        <w:rPr>
+          <w:lang w:val="en-CA"/>
+        </w:rPr>
+        <w:t xml:space="preserve">, there are only </w:t>
+      </w:r>
+      <w:r>
+        <w:rPr>
+          <w:lang w:val="en-CA"/>
+        </w:rPr>
+        <w:t>10 possible digits Alice may append to her original password.</w:t>
       </w:r>
     </w:p>
     <w:p>
@@ -627,7 +714,19 @@
         <w:rPr>
           <w:lang w:val="en-CA"/>
         </w:rPr>
-        <w:t>e knows the password after ii):</w:t>
+        <w:t>e knows the password after ii)</w:t>
+      </w:r>
+      <w:r>
+        <w:rPr>
+          <w:lang w:val="en-CA"/>
+        </w:rPr>
+        <w:t>, she needs to test out all choices of 1 symbol and 3 digits</w:t>
+      </w:r>
+      <w:r>
+        <w:rPr>
+          <w:lang w:val="en-CA"/>
+        </w:rPr>
+        <w:t>:</w:t>
       </w:r>
     </w:p>
     <w:p>
@@ -671,7 +770,19 @@
         <w:rPr>
           <w:lang w:val="en-CA"/>
         </w:rPr>
-        <w:t>ot know the password after ii):</w:t>
+        <w:t>ot know the password after ii)</w:t>
+      </w:r>
+      <w:r>
+        <w:rPr>
+          <w:lang w:val="en-CA"/>
+        </w:rPr>
+        <w:t>, she needs to test out all choices of 1 symbol and 4 digits</w:t>
+      </w:r>
+      <w:r>
+        <w:rPr>
+          <w:lang w:val="en-CA"/>
+        </w:rPr>
+        <w:t>:</w:t>
       </w:r>
     </w:p>
     <w:p>
@@ -685,6 +796,7 @@
         <w:rPr>
           <w:lang w:val="en-CA"/>
         </w:rPr>
+        <w:lastRenderedPageBreak/>
         <w:t>10 * 6 * 10 ^ 3 = 60000</w:t>
       </w:r>
       <w:r>
@@ -756,7 +868,51 @@
         <w:rPr>
           <w:lang w:val="en-CA"/>
         </w:rPr>
-        <w:t>Cheap to compute</w:t>
+        <w:t>SHA-1 is a standard cryptographic hash that is relatively che</w:t>
+      </w:r>
+      <w:r>
+        <w:rPr>
+          <w:lang w:val="en-CA"/>
+        </w:rPr>
+        <w:t xml:space="preserve">ap to compute. This implies that it would be feasible and inexpensive to mount </w:t>
+      </w:r>
+      <w:r>
+        <w:rPr>
+          <w:lang w:val="en-CA"/>
+        </w:rPr>
+        <w:t xml:space="preserve">an offline guessing </w:t>
+      </w:r>
+      <w:r>
+        <w:rPr>
+          <w:lang w:val="en-CA"/>
+        </w:rPr>
+        <w:t>attack.</w:t>
+      </w:r>
+      <w:r>
+        <w:rPr>
+          <w:lang w:val="en-CA"/>
+        </w:rPr>
+        <w:t xml:space="preserve"> </w:t>
+      </w:r>
+    </w:p>
+    <w:p>
+      <w:pPr>
+        <w:rPr>
+          <w:lang w:val="en-CA"/>
+        </w:rPr>
+      </w:pPr>
+    </w:p>
+    <w:p>
+      <w:pPr>
+        <w:rPr>
+          <w:lang w:val="en-CA"/>
+        </w:rPr>
+      </w:pPr>
+      <w:r>
+        <w:rPr>
+          <w:lang w:val="en-CA"/>
+        </w:rPr>
+        <w:t xml:space="preserve">An iterated hash function that is expensive to compute (such as bcrypt) or uses a lot of memory (such as scrypt) should be used. This would slow down a guessing attack significantly, but is barely noticeable for users. </w:t>
       </w:r>
     </w:p>
     <w:p>
@@ -783,10 +939,737 @@
         <w:rPr>
           <w:lang w:val="en-CA"/>
         </w:rPr>
-        <w:t>Password cannot be recovered</w:t>
+        <w:t>18-bit salts may b</w:t>
+      </w:r>
+      <w:r>
+        <w:rPr>
+          <w:lang w:val="en-CA"/>
+        </w:rPr>
+        <w:t xml:space="preserve">e too short for the application. The purpose of including salts is to modify the function used to hash each user’s password so that each stored password hash </w:t>
+      </w:r>
+      <w:r>
+        <w:rPr>
+          <w:lang w:val="en-CA"/>
+        </w:rPr>
+        <w:t>must</w:t>
+      </w:r>
+      <w:r>
+        <w:rPr>
+          <w:lang w:val="en-CA"/>
+        </w:rPr>
+        <w:t xml:space="preserve"> be attacked individual</w:t>
+      </w:r>
+      <w:r>
+        <w:rPr>
+          <w:lang w:val="en-CA"/>
+        </w:rPr>
+        <w:t xml:space="preserve">ly. If there is a large number of users </w:t>
+      </w:r>
+      <w:r>
+        <w:rPr>
+          <w:lang w:val="en-CA"/>
+        </w:rPr>
+        <w:t>in Alice’s user account database</w:t>
+      </w:r>
+      <w:r>
+        <w:rPr>
+          <w:lang w:val="en-CA"/>
+        </w:rPr>
+        <w:t>, probability of having repeated salts may be h</w:t>
+      </w:r>
+      <w:r>
+        <w:rPr>
+          <w:lang w:val="en-CA"/>
+        </w:rPr>
+        <w:t>igh.</w:t>
+      </w:r>
+    </w:p>
+    <w:p>
+      <w:pPr>
+        <w:rPr>
+          <w:lang w:val="en-CA"/>
+        </w:rPr>
+      </w:pPr>
+    </w:p>
+    <w:p>
+      <w:pPr>
+        <w:rPr>
+          <w:lang w:val="en-CA"/>
+        </w:rPr>
+      </w:pPr>
+      <w:r>
+        <w:rPr>
+          <w:lang w:val="en-CA"/>
+        </w:rPr>
+        <w:t xml:space="preserve">To remedy this, Alice should </w:t>
+      </w:r>
+      <w:r>
+        <w:rPr>
+          <w:lang w:val="en-CA"/>
+        </w:rPr>
+        <w:t xml:space="preserve">simply use longer salts. </w:t>
+      </w:r>
+      <w:r>
+        <w:rPr>
+          <w:lang w:val="en-CA"/>
+        </w:rPr>
+        <w:t>Research shows that r</w:t>
+      </w:r>
+      <w:r>
+        <w:rPr>
+          <w:lang w:val="en-CA"/>
+        </w:rPr>
+        <w:t>andom 64-bit salts are very unlikely to ever repeat even with a billion registered users.</w:t>
+      </w:r>
+    </w:p>
+    <w:p>
+      <w:pPr>
+        <w:pStyle w:val="Heading2"/>
+        <w:rPr>
+          <w:lang w:val="en-CA"/>
+        </w:rPr>
+      </w:pPr>
+      <w:r>
+        <w:rPr>
+          <w:lang w:val="en-CA"/>
+        </w:rPr>
+        <w:t>Problem 3</w:t>
+      </w:r>
+    </w:p>
+    <w:p>
+      <w:pPr>
+        <w:rPr>
+          <w:lang w:val="en-CA"/>
+        </w:rPr>
+      </w:pPr>
+      <w:r>
+        <w:rPr>
+          <w:lang w:val="en-CA"/>
+        </w:rPr>
+        <w:t>This password scheme is vul</w:t>
+      </w:r>
+      <w:r>
+        <w:rPr>
+          <w:lang w:val="en-CA"/>
+        </w:rPr>
+        <w:t xml:space="preserve">nerable to </w:t>
+      </w:r>
+      <w:r>
+        <w:rPr>
+          <w:lang w:val="en-CA"/>
+        </w:rPr>
+        <w:t>interception attacks since passwords are often transmitted in plaintext on the network.</w:t>
+      </w:r>
+    </w:p>
+    <w:p>
+      <w:pPr>
+        <w:rPr>
+          <w:lang w:val="en-CA"/>
+        </w:rPr>
+      </w:pPr>
+    </w:p>
+    <w:p>
+      <w:pPr>
+        <w:rPr>
+          <w:lang w:val="en-CA"/>
+        </w:rPr>
+      </w:pPr>
+      <w:r>
+        <w:rPr>
+          <w:lang w:val="en-CA"/>
+        </w:rPr>
+        <w:t>To prevent such an attack, Alice can make</w:t>
+      </w:r>
+      <w:r>
+        <w:rPr>
+          <w:lang w:val="en-CA"/>
+        </w:rPr>
+        <w:t xml:space="preserve"> ensure the network is encrypted (i.e. with TLS). She can further enhance security by employing one-time passwords (i.e. with a challenge-response protocol.</w:t>
+      </w:r>
+    </w:p>
+    <w:p>
+      <w:pPr>
+        <w:pStyle w:val="Heading1"/>
+        <w:rPr>
+          <w:lang w:val="en-CA"/>
+        </w:rPr>
+      </w:pPr>
+      <w:r>
+        <w:rPr>
+          <w:lang w:val="en-CA"/>
+        </w:rPr>
+        <w:t>Programming Question 1: SQL Injection (5 marks)</w:t>
+      </w:r>
+    </w:p>
+    <w:p>
+      <w:pPr>
+        <w:pStyle w:val="Heading2"/>
+        <w:rPr>
+          <w:lang w:val="en-CA"/>
+        </w:rPr>
+      </w:pPr>
+      <w:r>
+        <w:rPr>
+          <w:lang w:val="en-CA"/>
+        </w:rPr>
+        <w:t>b)</w:t>
+      </w:r>
+      <w:r>
+        <w:rPr>
+          <w:lang w:val="en-CA"/>
+        </w:rPr>
+        <w:t xml:space="preserve"> </w:t>
+      </w:r>
+      <w:r>
+        <w:rPr>
+          <w:lang w:val="en-CA"/>
+        </w:rPr>
+        <w:t>SQL Injection Prevention</w:t>
+      </w:r>
+    </w:p>
+    <w:p>
+      <w:pPr>
+        <w:rPr>
+          <w:lang w:val="en-CA"/>
+        </w:rPr>
+      </w:pPr>
+      <w:r>
+        <w:rPr>
+          <w:lang w:val="en-CA"/>
+        </w:rPr>
+        <w:t xml:space="preserve">To prevent SQL injection attacks, one can </w:t>
+      </w:r>
+      <w:r>
+        <w:rPr>
+          <w:lang w:val="en-CA"/>
+        </w:rPr>
+        <w:t xml:space="preserve">use prepared statement with variable binding (as known as parameterized queries) instead of dynamic queries. </w:t>
+      </w:r>
+      <w:r>
+        <w:rPr>
+          <w:lang w:val="en-CA"/>
+        </w:rPr>
+        <w:t>This system forces the developer to first define all the SQL code, and then pass in each parameter to the query later.</w:t>
+      </w:r>
+      <w:r>
+        <w:rPr>
+          <w:lang w:val="en-CA"/>
+        </w:rPr>
+        <w:t xml:space="preserve"> Thus, </w:t>
+      </w:r>
+      <w:r>
+        <w:rPr>
+          <w:lang w:val="en-CA"/>
+        </w:rPr>
+        <w:t>the database sees</w:t>
+      </w:r>
+      <w:r>
+        <w:rPr>
+          <w:lang w:val="en-CA"/>
+        </w:rPr>
+        <w:t xml:space="preserve"> a </w:t>
+      </w:r>
+      <w:r>
+        <w:rPr>
+          <w:lang w:val="en-CA"/>
+        </w:rPr>
+        <w:t xml:space="preserve">clear distinction and </w:t>
+      </w:r>
+      <w:r>
+        <w:rPr>
+          <w:lang w:val="en-CA"/>
+        </w:rPr>
+        <w:t>separation between query data and query syntax</w:t>
+      </w:r>
+      <w:r>
+        <w:rPr>
+          <w:lang w:val="en-CA"/>
+        </w:rPr>
+        <w:t xml:space="preserve">, regardless of what the user inputs </w:t>
+      </w:r>
+    </w:p>
+    <w:p>
+      <w:pPr>
+        <w:pStyle w:val="Heading1"/>
+        <w:rPr>
+          <w:lang w:val="en-CA"/>
+        </w:rPr>
+      </w:pPr>
+      <w:r>
+        <w:rPr>
+          <w:lang w:val="en-CA"/>
+        </w:rPr>
+        <w:t xml:space="preserve">Programming </w:t>
+      </w:r>
+      <w:r>
+        <w:rPr>
+          <w:lang w:val="en-CA"/>
+        </w:rPr>
+        <w:t>Question 2</w:t>
+      </w:r>
+      <w:r>
+        <w:rPr>
+          <w:lang w:val="en-CA"/>
+        </w:rPr>
+        <w:t xml:space="preserve">: </w:t>
+      </w:r>
+      <w:r>
+        <w:rPr>
+          <w:lang w:val="en-CA"/>
+        </w:rPr>
+        <w:t>Cross-site S</w:t>
+      </w:r>
+      <w:r>
+        <w:rPr>
+          <w:lang w:val="en-CA"/>
+        </w:rPr>
+        <w:t>cripting</w:t>
+      </w:r>
+      <w:r>
+        <w:rPr>
+          <w:lang w:val="en-CA"/>
+        </w:rPr>
+        <w:t xml:space="preserve"> (</w:t>
+      </w:r>
+      <w:r>
+        <w:rPr>
+          <w:lang w:val="en-CA"/>
+        </w:rPr>
+        <w:t>9</w:t>
+      </w:r>
+      <w:r>
+        <w:rPr>
+          <w:lang w:val="en-CA"/>
+        </w:rPr>
+        <w:t xml:space="preserve"> marks)</w:t>
+      </w:r>
+    </w:p>
+    <w:p>
+      <w:pPr>
+        <w:pStyle w:val="Heading2"/>
+        <w:rPr>
+          <w:lang w:val="en-CA"/>
+        </w:rPr>
+      </w:pPr>
+      <w:r>
+        <w:rPr>
+          <w:lang w:val="en-CA"/>
+        </w:rPr>
+        <w:t>b)</w:t>
+      </w:r>
+      <w:r>
+        <w:rPr>
+          <w:lang w:val="en-CA"/>
+        </w:rPr>
+        <w:t xml:space="preserve"> Same-Origin Policy and XSS</w:t>
+      </w:r>
+    </w:p>
+    <w:p>
+      <w:pPr>
+        <w:rPr>
+          <w:lang w:val="en-CA"/>
+        </w:rPr>
+      </w:pPr>
+      <w:r>
+        <w:rPr>
+          <w:lang w:val="en-CA"/>
+        </w:rPr>
+        <w:t>No, same origin policy does not prevent XSS attack</w:t>
+      </w:r>
+      <w:r>
+        <w:rPr>
+          <w:lang w:val="en-CA"/>
+        </w:rPr>
+        <w:t>s</w:t>
+      </w:r>
+      <w:r>
+        <w:rPr>
+          <w:lang w:val="en-CA"/>
+        </w:rPr>
+        <w:t xml:space="preserve">, since the </w:t>
+      </w:r>
+      <w:r>
+        <w:rPr>
+          <w:lang w:val="en-CA"/>
+        </w:rPr>
+        <w:t xml:space="preserve">attacks originate from </w:t>
+      </w:r>
+      <w:r>
+        <w:rPr>
+          <w:lang w:val="en-CA"/>
+        </w:rPr>
+        <w:t xml:space="preserve">malicious code </w:t>
+      </w:r>
+      <w:r>
+        <w:rPr>
+          <w:lang w:val="en-CA"/>
+        </w:rPr>
+        <w:t xml:space="preserve">injected into the original </w:t>
+      </w:r>
+      <w:r>
+        <w:rPr>
+          <w:lang w:val="en-CA"/>
+        </w:rPr>
+        <w:t>web</w:t>
+      </w:r>
+      <w:r>
+        <w:rPr>
+          <w:lang w:val="en-CA"/>
+        </w:rPr>
+        <w:t>site.</w:t>
+      </w:r>
+    </w:p>
+    <w:p>
+      <w:pPr>
+        <w:rPr>
+          <w:lang w:val="en-CA"/>
+        </w:rPr>
+      </w:pPr>
+    </w:p>
+    <w:p>
+      <w:pPr>
+        <w:pStyle w:val="Heading2"/>
+        <w:rPr>
+          <w:lang w:val="en-CA"/>
+        </w:rPr>
+      </w:pPr>
+      <w:r>
+        <w:rPr>
+          <w:lang w:val="en-CA"/>
+        </w:rPr>
+        <w:t>c)</w:t>
+      </w:r>
+      <w:r>
+        <w:rPr>
+          <w:lang w:val="en-CA"/>
+        </w:rPr>
+        <w:t xml:space="preserve"> XSS Mitigation</w:t>
+      </w:r>
+    </w:p>
+    <w:p>
+      <w:pPr>
+        <w:rPr>
+          <w:lang w:val="en-CA"/>
+        </w:rPr>
+      </w:pPr>
+      <w:r>
+        <w:rPr>
+          <w:lang w:val="en-CA"/>
+        </w:rPr>
+        <w:t>In this case, user input is not checked not sanitized before being inserted into HTML element content.</w:t>
+      </w:r>
+      <w:r>
+        <w:rPr>
+          <w:lang w:val="en-CA"/>
+        </w:rPr>
+        <w:t xml:space="preserve"> To mitigate this without modifying the database, we can perform </w:t>
+      </w:r>
+      <w:r>
+        <w:rPr>
+          <w:lang w:val="en-CA"/>
+        </w:rPr>
+        <w:t xml:space="preserve">HTML escaping for the user inputs (e.g. encode </w:t>
+      </w:r>
+      <w:r>
+        <w:rPr>
+          <w:lang w:val="en-CA"/>
+        </w:rPr>
+        <w:t>‘</w:t>
+      </w:r>
+      <w:r>
+        <w:rPr>
+          <w:lang w:val="en-CA"/>
+        </w:rPr>
+        <w:t>&amp;</w:t>
+      </w:r>
+      <w:r>
+        <w:rPr>
+          <w:lang w:val="en-CA"/>
+        </w:rPr>
+        <w:t>’</w:t>
+      </w:r>
+      <w:r>
+        <w:rPr>
+          <w:lang w:val="en-CA"/>
+        </w:rPr>
+        <w:t xml:space="preserve"> with </w:t>
+      </w:r>
+      <w:r>
+        <w:rPr>
+          <w:lang w:val="en-CA"/>
+        </w:rPr>
+        <w:t>‘</w:t>
+      </w:r>
+      <w:r>
+        <w:rPr>
+          <w:lang w:val="en-CA"/>
+        </w:rPr>
+        <w:t>&amp;amp</w:t>
+      </w:r>
+      <w:r>
+        <w:rPr>
+          <w:lang w:val="en-CA"/>
+        </w:rPr>
+        <w:t>’</w:t>
+      </w:r>
+      <w:r>
+        <w:rPr>
+          <w:lang w:val="en-CA"/>
+        </w:rPr>
+        <w:t>)</w:t>
+      </w:r>
+      <w:r>
+        <w:rPr>
+          <w:lang w:val="en-CA"/>
+        </w:rPr>
+        <w:t>. An example may look like this:</w:t>
+      </w:r>
+    </w:p>
+    <w:p>
+      <w:pPr>
+        <w:rPr>
+          <w:lang w:val="en-CA"/>
+        </w:rPr>
+      </w:pPr>
+    </w:p>
+    <w:p>
+      <w:r>
+        <w:t>String safe = ESAPI.encoder().encodeForHTML( request.getParameter( "input" ) );</w:t>
+      </w:r>
+    </w:p>
+    <w:p>
+      <w:pPr>
+        <w:pStyle w:val="Heading1"/>
+        <w:rPr>
+          <w:lang w:val="en-CA"/>
+        </w:rPr>
+      </w:pPr>
+      <w:r>
+        <w:rPr>
+          <w:lang w:val="en-CA"/>
+        </w:rPr>
+        <w:t xml:space="preserve">Programming </w:t>
+      </w:r>
+      <w:r>
+        <w:rPr>
+          <w:lang w:val="en-CA"/>
+        </w:rPr>
+        <w:t>Question 3</w:t>
+      </w:r>
+      <w:r>
+        <w:rPr>
+          <w:lang w:val="en-CA"/>
+        </w:rPr>
+        <w:t xml:space="preserve">: </w:t>
+      </w:r>
+      <w:r>
+        <w:rPr>
+          <w:lang w:val="en-CA"/>
+        </w:rPr>
+        <w:t>Cross-site Request</w:t>
+      </w:r>
+      <w:r>
+        <w:rPr>
+          <w:lang w:val="en-CA"/>
+        </w:rPr>
+        <w:t xml:space="preserve"> </w:t>
+      </w:r>
+      <w:r>
+        <w:rPr>
+          <w:lang w:val="en-CA"/>
+        </w:rPr>
+        <w:t>Forgeries</w:t>
+      </w:r>
+      <w:r>
+        <w:rPr>
+          <w:lang w:val="en-CA"/>
+        </w:rPr>
+        <w:t xml:space="preserve"> (</w:t>
+      </w:r>
+      <w:r>
+        <w:rPr>
+          <w:lang w:val="en-CA"/>
+        </w:rPr>
+        <w:t>16</w:t>
+      </w:r>
+      <w:r>
+        <w:rPr>
+          <w:lang w:val="en-CA"/>
+        </w:rPr>
+        <w:t xml:space="preserve"> marks)</w:t>
+      </w:r>
+    </w:p>
+    <w:p>
+      <w:pPr>
+        <w:pStyle w:val="Heading2"/>
+        <w:rPr>
+          <w:lang w:val="en-CA"/>
+        </w:rPr>
+      </w:pPr>
+      <w:r>
+        <w:rPr>
+          <w:lang w:val="en-CA"/>
+        </w:rPr>
+        <w:t>c)</w:t>
+      </w:r>
+      <w:r>
+        <w:rPr>
+          <w:lang w:val="en-CA"/>
+        </w:rPr>
+        <w:t xml:space="preserve"> Defences Against CSRF Attacks</w:t>
+      </w:r>
+    </w:p>
+    <w:p>
+      <w:pPr>
+        <w:pStyle w:val="ListParagraph"/>
+        <w:numPr>
+          <w:ilvl w:val="0"/>
+          <w:numId w:val="23"/>
+        </w:numPr>
+        <w:rPr>
+          <w:lang w:val="en-CA"/>
+        </w:rPr>
+      </w:pPr>
+      <w:r>
+        <w:rPr>
+          <w:lang w:val="en-CA"/>
+        </w:rPr>
+        <w:t>One can employ a s</w:t>
+      </w:r>
+      <w:r>
+        <w:rPr>
+          <w:lang w:val="en-CA"/>
+        </w:rPr>
+        <w:t>ynchronizer (CSRF) token system, where any state changing operation</w:t>
+      </w:r>
+      <w:r>
+        <w:rPr>
+          <w:lang w:val="en-CA"/>
+        </w:rPr>
+        <w:t xml:space="preserve"> requires a secure random token. The attacker, without control of the victim’</w:t>
+      </w:r>
+      <w:r>
+        <w:rPr>
+          <w:lang w:val="en-CA"/>
+        </w:rPr>
+        <w:t>s browser, cannot a</w:t>
+      </w:r>
+      <w:r>
+        <w:rPr>
+          <w:lang w:val="en-CA"/>
+        </w:rPr>
+        <w:t>ccess this random token, and</w:t>
+      </w:r>
+      <w:r>
+        <w:rPr>
+          <w:lang w:val="en-CA"/>
+        </w:rPr>
+        <w:t xml:space="preserve"> thus</w:t>
+      </w:r>
+      <w:r>
+        <w:rPr>
+          <w:lang w:val="en-CA"/>
+        </w:rPr>
+        <w:t xml:space="preserve"> </w:t>
+      </w:r>
+      <w:r>
+        <w:rPr>
+          <w:lang w:val="en-CA"/>
+        </w:rPr>
+        <w:t>will fail</w:t>
+      </w:r>
+      <w:r>
+        <w:rPr>
+          <w:lang w:val="en-CA"/>
+        </w:rPr>
+        <w:t xml:space="preserve"> to supply this in malicious</w:t>
+      </w:r>
+      <w:r>
+        <w:rPr>
+          <w:lang w:val="en-CA"/>
+        </w:rPr>
+        <w:t>ly</w:t>
       </w:r>
       <w:bookmarkStart w:id="0" w:name="_GoBack"/>
       <w:bookmarkEnd w:id="0"/>
+      <w:r>
+        <w:rPr>
+          <w:lang w:val="en-CA"/>
+        </w:rPr>
+        <w:t xml:space="preserve"> forged requests. </w:t>
+      </w:r>
+      <w:r>
+        <w:rPr>
+          <w:lang w:val="en-CA"/>
+        </w:rPr>
+        <w:t xml:space="preserve"> </w:t>
+      </w:r>
+    </w:p>
+    <w:p>
+      <w:pPr>
+        <w:pStyle w:val="ListParagraph"/>
+        <w:numPr>
+          <w:ilvl w:val="0"/>
+          <w:numId w:val="23"/>
+        </w:numPr>
+        <w:rPr>
+          <w:lang w:val="en-CA"/>
+        </w:rPr>
+      </w:pPr>
+      <w:r>
+        <w:rPr>
+          <w:lang w:val="en-CA"/>
+        </w:rPr>
+        <w:t>The server can be set up to inspect header informat</w:t>
+      </w:r>
+      <w:r>
+        <w:rPr>
+          <w:lang w:val="en-CA"/>
+        </w:rPr>
+        <w:t xml:space="preserve">ion of the received requests and </w:t>
+      </w:r>
+      <w:r>
+        <w:rPr>
+          <w:lang w:val="en-CA"/>
+        </w:rPr>
+        <w:t xml:space="preserve">verify the </w:t>
+      </w:r>
+      <w:r>
+        <w:rPr>
+          <w:lang w:val="en-CA"/>
+        </w:rPr>
+        <w:t xml:space="preserve">source and target </w:t>
+      </w:r>
+      <w:r>
+        <w:rPr>
+          <w:lang w:val="en-CA"/>
+        </w:rPr>
+        <w:t>ori</w:t>
+      </w:r>
+      <w:r>
+        <w:rPr>
+          <w:lang w:val="en-CA"/>
+        </w:rPr>
+        <w:t>gin of the request is as expected.</w:t>
+      </w:r>
+      <w:r>
+        <w:rPr>
+          <w:lang w:val="en-CA"/>
+        </w:rPr>
+        <w:t xml:space="preserve"> One can identify the source origin via either the origin header or the referrer header, and the target origin via </w:t>
+      </w:r>
+      <w:r>
+        <w:rPr>
+          <w:lang w:val="en-CA"/>
+        </w:rPr>
+        <w:t xml:space="preserve">X-Forwarded-Host. </w:t>
+      </w:r>
+      <w:r>
+        <w:rPr>
+          <w:lang w:val="en-CA"/>
+        </w:rPr>
+        <w:t>After identifying the origins, one can simply compare the two values and verify if it is a cross-origin request.</w:t>
+      </w:r>
     </w:p>
     <w:p>
       <w:pPr>
@@ -799,8 +1682,74 @@
         <w:rPr>
           <w:lang w:val="en-CA"/>
         </w:rPr>
-        <w:lastRenderedPageBreak/>
-        <w:t>Problem 3</w:t>
+        <w:t>d)</w:t>
+      </w:r>
+      <w:r>
+        <w:rPr>
+          <w:lang w:val="en-CA"/>
+        </w:rPr>
+        <w:t xml:space="preserve"> HTTPS and CSRF</w:t>
+      </w:r>
+    </w:p>
+    <w:p>
+      <w:pPr>
+        <w:rPr>
+          <w:lang w:val="en-CA"/>
+        </w:rPr>
+      </w:pPr>
+      <w:r>
+        <w:rPr>
+          <w:lang w:val="en-CA"/>
+        </w:rPr>
+        <w:t xml:space="preserve">No, configuring the server to use HTTPS instead of HTTP does not prevent </w:t>
+      </w:r>
+      <w:r>
+        <w:rPr>
+          <w:lang w:val="en-CA"/>
+        </w:rPr>
+        <w:t xml:space="preserve">CSRF attacks. In a CSRF attack, the victim is tricked into performing an request with his or her browser, which sends previously established </w:t>
+      </w:r>
+      <w:r>
+        <w:rPr>
+          <w:lang w:val="en-CA"/>
+        </w:rPr>
+        <w:t>identifying state in</w:t>
+      </w:r>
+      <w:r>
+        <w:rPr>
+          <w:lang w:val="en-CA"/>
+        </w:rPr>
+        <w:t xml:space="preserve">formation. </w:t>
+      </w:r>
+      <w:r>
+        <w:rPr>
+          <w:lang w:val="en-CA"/>
+        </w:rPr>
+        <w:t>Thus,</w:t>
+      </w:r>
+      <w:r>
+        <w:rPr>
+          <w:lang w:val="en-CA"/>
+        </w:rPr>
+        <w:t xml:space="preserve"> </w:t>
+      </w:r>
+      <w:r>
+        <w:rPr>
+          <w:lang w:val="en-CA"/>
+        </w:rPr>
+        <w:t xml:space="preserve">the addition of </w:t>
+      </w:r>
+      <w:r>
+        <w:rPr>
+          <w:lang w:val="en-CA"/>
+        </w:rPr>
+        <w:t xml:space="preserve">authentication and secure communication has no bearing on the </w:t>
+      </w:r>
+      <w:r>
+        <w:rPr>
+          <w:lang w:val="en-CA"/>
+        </w:rPr>
+        <w:t xml:space="preserve">vulnerability. </w:t>
       </w:r>
     </w:p>
     <w:p>
@@ -814,139 +1763,50 @@
         <w:rPr>
           <w:lang w:val="en-CA"/>
         </w:rPr>
-        <w:t>Alternatives</w:t>
-      </w:r>
-    </w:p>
-    <w:p>
-      <w:pPr>
-        <w:pStyle w:val="Heading1"/>
-        <w:rPr>
-          <w:lang w:val="en-CA"/>
-        </w:rPr>
-      </w:pPr>
-      <w:r>
-        <w:rPr>
-          <w:lang w:val="en-CA"/>
-        </w:rPr>
-        <w:t>Programming Question 1: SQL Injection (5 marks)</w:t>
-      </w:r>
-    </w:p>
-    <w:p>
-      <w:pPr>
-        <w:pStyle w:val="Heading1"/>
-        <w:rPr>
-          <w:lang w:val="en-CA"/>
-        </w:rPr>
-      </w:pPr>
-      <w:r>
-        <w:rPr>
-          <w:lang w:val="en-CA"/>
-        </w:rPr>
-        <w:t xml:space="preserve">Programming </w:t>
-      </w:r>
-      <w:r>
-        <w:rPr>
-          <w:lang w:val="en-CA"/>
-        </w:rPr>
-        <w:t>Question 2</w:t>
-      </w:r>
-      <w:r>
-        <w:rPr>
-          <w:lang w:val="en-CA"/>
-        </w:rPr>
-        <w:t xml:space="preserve">: </w:t>
-      </w:r>
-      <w:r>
-        <w:rPr>
-          <w:lang w:val="en-CA"/>
-        </w:rPr>
-        <w:t>Cross-site S</w:t>
-      </w:r>
-      <w:r>
-        <w:rPr>
-          <w:lang w:val="en-CA"/>
-        </w:rPr>
-        <w:t>cripting</w:t>
-      </w:r>
-      <w:r>
-        <w:rPr>
-          <w:lang w:val="en-CA"/>
-        </w:rPr>
-        <w:t xml:space="preserve"> (</w:t>
-      </w:r>
-      <w:r>
-        <w:rPr>
-          <w:lang w:val="en-CA"/>
-        </w:rPr>
-        <w:t>9</w:t>
-      </w:r>
-      <w:r>
-        <w:rPr>
-          <w:lang w:val="en-CA"/>
-        </w:rPr>
-        <w:t xml:space="preserve"> marks)</w:t>
-      </w:r>
-    </w:p>
-    <w:p>
-      <w:pPr>
-        <w:pStyle w:val="Heading1"/>
-        <w:rPr>
-          <w:lang w:val="en-CA"/>
-        </w:rPr>
-      </w:pPr>
-      <w:r>
-        <w:rPr>
-          <w:lang w:val="en-CA"/>
-        </w:rPr>
-        <w:t xml:space="preserve">Programming </w:t>
-      </w:r>
-      <w:r>
-        <w:rPr>
-          <w:lang w:val="en-CA"/>
-        </w:rPr>
-        <w:t>Question 3</w:t>
-      </w:r>
-      <w:r>
-        <w:rPr>
-          <w:lang w:val="en-CA"/>
-        </w:rPr>
-        <w:t xml:space="preserve">: </w:t>
-      </w:r>
-      <w:r>
-        <w:rPr>
-          <w:lang w:val="en-CA"/>
-        </w:rPr>
-        <w:t>Cross-site Request</w:t>
+        <w:t>e)</w:t>
+      </w:r>
+      <w:r>
+        <w:rPr>
+          <w:lang w:val="en-CA"/>
+        </w:rPr>
+        <w:t xml:space="preserve"> CSRF and CORS</w:t>
+      </w:r>
+    </w:p>
+    <w:p>
+      <w:pPr>
+        <w:rPr>
+          <w:lang w:val="en-CA"/>
+        </w:rPr>
+      </w:pPr>
+      <w:r>
+        <w:rPr>
+          <w:lang w:val="en-CA"/>
+        </w:rPr>
+        <w:t xml:space="preserve">If Alice is using a modern browser which enforces </w:t>
+      </w:r>
+      <w:r>
+        <w:rPr>
+          <w:lang w:val="en-CA"/>
+        </w:rPr>
+        <w:t xml:space="preserve">the same origin policy, then it will prevent the request from being sent to the server, since it </w:t>
+      </w:r>
+      <w:r>
+        <w:rPr>
+          <w:lang w:val="en-CA"/>
+        </w:rPr>
+        <w:t xml:space="preserve">does not use </w:t>
+      </w:r>
+      <w:r>
+        <w:rPr>
+          <w:lang w:val="en-CA"/>
+        </w:rPr>
+        <w:t>a CORS header. This is, however, an entirely client side restriction, and it is only enforced through Alice’s browser.</w:t>
       </w:r>
       <w:r>
         <w:rPr>
           <w:lang w:val="en-CA"/>
         </w:rPr>
         <w:t xml:space="preserve"> </w:t>
-      </w:r>
-      <w:r>
-        <w:rPr>
-          <w:lang w:val="en-CA"/>
-        </w:rPr>
-        <w:t>Forgeries</w:t>
-      </w:r>
-      <w:r>
-        <w:rPr>
-          <w:lang w:val="en-CA"/>
-        </w:rPr>
-        <w:t xml:space="preserve"> (</w:t>
-      </w:r>
-      <w:r>
-        <w:rPr>
-          <w:lang w:val="en-CA"/>
-        </w:rPr>
-        <w:t>16</w:t>
-      </w:r>
-      <w:r>
-        <w:rPr>
-          <w:lang w:val="en-CA"/>
-        </w:rPr>
-        <w:t xml:space="preserve"> marks)</w:t>
       </w:r>
     </w:p>
     <w:p>
@@ -1147,6 +2007,95 @@
     </w:lvl>
   </w:abstractNum>
   <w:abstractNum w:abstractNumId="2">
+    <w:nsid w:val="10CA5542"/>
+    <w:multiLevelType w:val="hybridMultilevel"/>
+    <w:tmpl w:val="36EC438E"/>
+    <w:lvl w:ilvl="0" w:tplc="0409001B">
+      <w:start w:val="1"/>
+      <w:numFmt w:val="lowerRoman"/>
+      <w:lvlText w:val="%1."/>
+      <w:lvlJc w:val="right"/>
+      <w:pPr>
+        <w:ind w:left="720" w:hanging="360"/>
+      </w:pPr>
+      <w:rPr>
+        <w:rFonts w:hint="default"/>
+      </w:rPr>
+    </w:lvl>
+    <w:lvl w:ilvl="1" w:tplc="04090019">
+      <w:start w:val="1"/>
+      <w:numFmt w:val="lowerLetter"/>
+      <w:lvlText w:val="%2."/>
+      <w:lvlJc w:val="left"/>
+      <w:pPr>
+        <w:ind w:left="1440" w:hanging="360"/>
+      </w:pPr>
+    </w:lvl>
+    <w:lvl w:ilvl="2" w:tplc="0409001B" w:tentative="1">
+      <w:start w:val="1"/>
+      <w:numFmt w:val="lowerRoman"/>
+      <w:lvlText w:val="%3."/>
+      <w:lvlJc w:val="right"/>
+      <w:pPr>
+        <w:ind w:left="2160" w:hanging="180"/>
+      </w:pPr>
+    </w:lvl>
+    <w:lvl w:ilvl="3" w:tplc="0409000F" w:tentative="1">
+      <w:start w:val="1"/>
+      <w:numFmt w:val="decimal"/>
+      <w:lvlText w:val="%4."/>
+      <w:lvlJc w:val="left"/>
+      <w:pPr>
+        <w:ind w:left="2880" w:hanging="360"/>
+      </w:pPr>
+    </w:lvl>
+    <w:lvl w:ilvl="4" w:tplc="04090019" w:tentative="1">
+      <w:start w:val="1"/>
+      <w:numFmt w:val="lowerLetter"/>
+      <w:lvlText w:val="%5."/>
+      <w:lvlJc w:val="left"/>
+      <w:pPr>
+        <w:ind w:left="3600" w:hanging="360"/>
+      </w:pPr>
+    </w:lvl>
+    <w:lvl w:ilvl="5" w:tplc="0409001B" w:tentative="1">
+      <w:start w:val="1"/>
+      <w:numFmt w:val="lowerRoman"/>
+      <w:lvlText w:val="%6."/>
+      <w:lvlJc w:val="right"/>
+      <w:pPr>
+        <w:ind w:left="4320" w:hanging="180"/>
+      </w:pPr>
+    </w:lvl>
+    <w:lvl w:ilvl="6" w:tplc="0409000F" w:tentative="1">
+      <w:start w:val="1"/>
+      <w:numFmt w:val="decimal"/>
+      <w:lvlText w:val="%7."/>
+      <w:lvlJc w:val="left"/>
+      <w:pPr>
+        <w:ind w:left="5040" w:hanging="360"/>
+      </w:pPr>
+    </w:lvl>
+    <w:lvl w:ilvl="7" w:tplc="04090019" w:tentative="1">
+      <w:start w:val="1"/>
+      <w:numFmt w:val="lowerLetter"/>
+      <w:lvlText w:val="%8."/>
+      <w:lvlJc w:val="left"/>
+      <w:pPr>
+        <w:ind w:left="5760" w:hanging="360"/>
+      </w:pPr>
+    </w:lvl>
+    <w:lvl w:ilvl="8" w:tplc="0409001B" w:tentative="1">
+      <w:start w:val="1"/>
+      <w:numFmt w:val="lowerRoman"/>
+      <w:lvlText w:val="%9."/>
+      <w:lvlJc w:val="right"/>
+      <w:pPr>
+        <w:ind w:left="6480" w:hanging="180"/>
+      </w:pPr>
+    </w:lvl>
+  </w:abstractNum>
+  <w:abstractNum w:abstractNumId="3">
     <w:nsid w:val="244116E9"/>
     <w:multiLevelType w:val="hybridMultilevel"/>
     <w:tmpl w:val="32C64BF4"/>
@@ -1235,7 +2184,120 @@
       </w:pPr>
     </w:lvl>
   </w:abstractNum>
-  <w:abstractNum w:abstractNumId="3">
+  <w:abstractNum w:abstractNumId="4">
+    <w:nsid w:val="248E0A71"/>
+    <w:multiLevelType w:val="hybridMultilevel"/>
+    <w:tmpl w:val="5EF432EA"/>
+    <w:lvl w:ilvl="0" w:tplc="04090001">
+      <w:start w:val="1"/>
+      <w:numFmt w:val="bullet"/>
+      <w:lvlText w:val=""/>
+      <w:lvlJc w:val="left"/>
+      <w:pPr>
+        <w:ind w:left="720" w:hanging="360"/>
+      </w:pPr>
+      <w:rPr>
+        <w:rFonts w:ascii="Symbol" w:hAnsi="Symbol" w:hint="default"/>
+      </w:rPr>
+    </w:lvl>
+    <w:lvl w:ilvl="1" w:tplc="04090003" w:tentative="1">
+      <w:start w:val="1"/>
+      <w:numFmt w:val="bullet"/>
+      <w:lvlText w:val="o"/>
+      <w:lvlJc w:val="left"/>
+      <w:pPr>
+        <w:ind w:left="1440" w:hanging="360"/>
+      </w:pPr>
+      <w:rPr>
+        <w:rFonts w:ascii="Courier New" w:hAnsi="Courier New" w:hint="default"/>
+      </w:rPr>
+    </w:lvl>
+    <w:lvl w:ilvl="2" w:tplc="04090005" w:tentative="1">
+      <w:start w:val="1"/>
+      <w:numFmt w:val="bullet"/>
+      <w:lvlText w:val=""/>
+      <w:lvlJc w:val="left"/>
+      <w:pPr>
+        <w:ind w:left="2160" w:hanging="360"/>
+      </w:pPr>
+      <w:rPr>
+        <w:rFonts w:ascii="Wingdings" w:hAnsi="Wingdings" w:hint="default"/>
+      </w:rPr>
+    </w:lvl>
+    <w:lvl w:ilvl="3" w:tplc="04090001" w:tentative="1">
+      <w:start w:val="1"/>
+      <w:numFmt w:val="bullet"/>
+      <w:lvlText w:val=""/>
+      <w:lvlJc w:val="left"/>
+      <w:pPr>
+        <w:ind w:left="2880" w:hanging="360"/>
+      </w:pPr>
+      <w:rPr>
+        <w:rFonts w:ascii="Symbol" w:hAnsi="Symbol" w:hint="default"/>
+      </w:rPr>
+    </w:lvl>
+    <w:lvl w:ilvl="4" w:tplc="04090003" w:tentative="1">
+      <w:start w:val="1"/>
+      <w:numFmt w:val="bullet"/>
+      <w:lvlText w:val="o"/>
+      <w:lvlJc w:val="left"/>
+      <w:pPr>
+        <w:ind w:left="3600" w:hanging="360"/>
+      </w:pPr>
+      <w:rPr>
+        <w:rFonts w:ascii="Courier New" w:hAnsi="Courier New" w:hint="default"/>
+      </w:rPr>
+    </w:lvl>
+    <w:lvl w:ilvl="5" w:tplc="04090005" w:tentative="1">
+      <w:start w:val="1"/>
+      <w:numFmt w:val="bullet"/>
+      <w:lvlText w:val=""/>
+      <w:lvlJc w:val="left"/>
+      <w:pPr>
+        <w:ind w:left="4320" w:hanging="360"/>
+      </w:pPr>
+      <w:rPr>
+        <w:rFonts w:ascii="Wingdings" w:hAnsi="Wingdings" w:hint="default"/>
+      </w:rPr>
+    </w:lvl>
+    <w:lvl w:ilvl="6" w:tplc="04090001" w:tentative="1">
+      <w:start w:val="1"/>
+      <w:numFmt w:val="bullet"/>
+      <w:lvlText w:val=""/>
+      <w:lvlJc w:val="left"/>
+      <w:pPr>
+        <w:ind w:left="5040" w:hanging="360"/>
+      </w:pPr>
+      <w:rPr>
+        <w:rFonts w:ascii="Symbol" w:hAnsi="Symbol" w:hint="default"/>
+      </w:rPr>
+    </w:lvl>
+    <w:lvl w:ilvl="7" w:tplc="04090003" w:tentative="1">
+      <w:start w:val="1"/>
+      <w:numFmt w:val="bullet"/>
+      <w:lvlText w:val="o"/>
+      <w:lvlJc w:val="left"/>
+      <w:pPr>
+        <w:ind w:left="5760" w:hanging="360"/>
+      </w:pPr>
+      <w:rPr>
+        <w:rFonts w:ascii="Courier New" w:hAnsi="Courier New" w:hint="default"/>
+      </w:rPr>
+    </w:lvl>
+    <w:lvl w:ilvl="8" w:tplc="04090005" w:tentative="1">
+      <w:start w:val="1"/>
+      <w:numFmt w:val="bullet"/>
+      <w:lvlText w:val=""/>
+      <w:lvlJc w:val="left"/>
+      <w:pPr>
+        <w:ind w:left="6480" w:hanging="360"/>
+      </w:pPr>
+      <w:rPr>
+        <w:rFonts w:ascii="Wingdings" w:hAnsi="Wingdings" w:hint="default"/>
+      </w:rPr>
+    </w:lvl>
+  </w:abstractNum>
+  <w:abstractNum w:abstractNumId="5">
     <w:nsid w:val="28D538D2"/>
     <w:multiLevelType w:val="hybridMultilevel"/>
     <w:tmpl w:val="2FEAA942"/>
@@ -1324,7 +2386,7 @@
       </w:pPr>
     </w:lvl>
   </w:abstractNum>
-  <w:abstractNum w:abstractNumId="4">
+  <w:abstractNum w:abstractNumId="6">
     <w:nsid w:val="2B051AE7"/>
     <w:multiLevelType w:val="hybridMultilevel"/>
     <w:tmpl w:val="144CE48A"/>
@@ -1413,7 +2475,96 @@
       </w:pPr>
     </w:lvl>
   </w:abstractNum>
-  <w:abstractNum w:abstractNumId="5">
+  <w:abstractNum w:abstractNumId="7">
+    <w:nsid w:val="2B2306BF"/>
+    <w:multiLevelType w:val="multilevel"/>
+    <w:tmpl w:val="ECAE624E"/>
+    <w:lvl w:ilvl="0">
+      <w:start w:val="1"/>
+      <w:numFmt w:val="decimal"/>
+      <w:lvlText w:val="%1."/>
+      <w:lvlJc w:val="left"/>
+      <w:pPr>
+        <w:ind w:left="720" w:hanging="360"/>
+      </w:pPr>
+      <w:rPr>
+        <w:rFonts w:hint="default"/>
+      </w:rPr>
+    </w:lvl>
+    <w:lvl w:ilvl="1">
+      <w:start w:val="1"/>
+      <w:numFmt w:val="lowerLetter"/>
+      <w:lvlText w:val="%2."/>
+      <w:lvlJc w:val="left"/>
+      <w:pPr>
+        <w:ind w:left="1440" w:hanging="360"/>
+      </w:pPr>
+    </w:lvl>
+    <w:lvl w:ilvl="2">
+      <w:start w:val="1"/>
+      <w:numFmt w:val="lowerRoman"/>
+      <w:lvlText w:val="%3."/>
+      <w:lvlJc w:val="right"/>
+      <w:pPr>
+        <w:ind w:left="2160" w:hanging="180"/>
+      </w:pPr>
+    </w:lvl>
+    <w:lvl w:ilvl="3">
+      <w:start w:val="1"/>
+      <w:numFmt w:val="decimal"/>
+      <w:lvlText w:val="%4."/>
+      <w:lvlJc w:val="left"/>
+      <w:pPr>
+        <w:ind w:left="2880" w:hanging="360"/>
+      </w:pPr>
+    </w:lvl>
+    <w:lvl w:ilvl="4">
+      <w:start w:val="1"/>
+      <w:numFmt w:val="lowerLetter"/>
+      <w:lvlText w:val="%5."/>
+      <w:lvlJc w:val="left"/>
+      <w:pPr>
+        <w:ind w:left="3600" w:hanging="360"/>
+      </w:pPr>
+    </w:lvl>
+    <w:lvl w:ilvl="5">
+      <w:start w:val="1"/>
+      <w:numFmt w:val="lowerRoman"/>
+      <w:lvlText w:val="%6."/>
+      <w:lvlJc w:val="right"/>
+      <w:pPr>
+        <w:ind w:left="4320" w:hanging="180"/>
+      </w:pPr>
+    </w:lvl>
+    <w:lvl w:ilvl="6">
+      <w:start w:val="1"/>
+      <w:numFmt w:val="decimal"/>
+      <w:lvlText w:val="%7."/>
+      <w:lvlJc w:val="left"/>
+      <w:pPr>
+        <w:ind w:left="5040" w:hanging="360"/>
+      </w:pPr>
+    </w:lvl>
+    <w:lvl w:ilvl="7">
+      <w:start w:val="1"/>
+      <w:numFmt w:val="lowerLetter"/>
+      <w:lvlText w:val="%8."/>
+      <w:lvlJc w:val="left"/>
+      <w:pPr>
+        <w:ind w:left="5760" w:hanging="360"/>
+      </w:pPr>
+    </w:lvl>
+    <w:lvl w:ilvl="8">
+      <w:start w:val="1"/>
+      <w:numFmt w:val="lowerRoman"/>
+      <w:lvlText w:val="%9."/>
+      <w:lvlJc w:val="right"/>
+      <w:pPr>
+        <w:ind w:left="6480" w:hanging="180"/>
+      </w:pPr>
+    </w:lvl>
+  </w:abstractNum>
+  <w:abstractNum w:abstractNumId="8">
     <w:nsid w:val="2E0065BF"/>
     <w:multiLevelType w:val="hybridMultilevel"/>
     <w:tmpl w:val="062E5E7E"/>
@@ -1502,7 +2653,7 @@
       </w:pPr>
     </w:lvl>
   </w:abstractNum>
-  <w:abstractNum w:abstractNumId="6">
+  <w:abstractNum w:abstractNumId="9">
     <w:nsid w:val="357170A8"/>
     <w:multiLevelType w:val="hybridMultilevel"/>
     <w:tmpl w:val="05B2013C"/>
@@ -1591,7 +2742,7 @@
       </w:pPr>
     </w:lvl>
   </w:abstractNum>
-  <w:abstractNum w:abstractNumId="7">
+  <w:abstractNum w:abstractNumId="10">
     <w:nsid w:val="38624450"/>
     <w:multiLevelType w:val="hybridMultilevel"/>
     <w:tmpl w:val="DB48084C"/>
@@ -1677,7 +2828,7 @@
       </w:pPr>
     </w:lvl>
   </w:abstractNum>
-  <w:abstractNum w:abstractNumId="8">
+  <w:abstractNum w:abstractNumId="11">
     <w:nsid w:val="450F1B8A"/>
     <w:multiLevelType w:val="hybridMultilevel"/>
     <w:tmpl w:val="7568883C"/>
@@ -1766,10 +2917,10 @@
       </w:pPr>
     </w:lvl>
   </w:abstractNum>
-  <w:abstractNum w:abstractNumId="9">
+  <w:abstractNum w:abstractNumId="12">
     <w:nsid w:val="5486565E"/>
     <w:multiLevelType w:val="hybridMultilevel"/>
-    <w:tmpl w:val="50E0FFE2"/>
+    <w:tmpl w:val="ECAE624E"/>
     <w:lvl w:ilvl="0" w:tplc="0409000F">
       <w:start w:val="1"/>
       <w:numFmt w:val="decimal"/>
@@ -1855,7 +3006,7 @@
       </w:pPr>
     </w:lvl>
   </w:abstractNum>
-  <w:abstractNum w:abstractNumId="10">
+  <w:abstractNum w:abstractNumId="13">
     <w:nsid w:val="551A1AA7"/>
     <w:multiLevelType w:val="hybridMultilevel"/>
     <w:tmpl w:val="0574789E"/>
@@ -1944,7 +3095,7 @@
       </w:pPr>
     </w:lvl>
   </w:abstractNum>
-  <w:abstractNum w:abstractNumId="11">
+  <w:abstractNum w:abstractNumId="14">
     <w:nsid w:val="565956AA"/>
     <w:multiLevelType w:val="hybridMultilevel"/>
     <w:tmpl w:val="0C3E1E40"/>
@@ -2033,7 +3184,7 @@
       </w:pPr>
     </w:lvl>
   </w:abstractNum>
-  <w:abstractNum w:abstractNumId="12">
+  <w:abstractNum w:abstractNumId="15">
     <w:nsid w:val="566B1B7B"/>
     <w:multiLevelType w:val="hybridMultilevel"/>
     <w:tmpl w:val="3F2043D8"/>
@@ -2122,7 +3273,7 @@
       </w:pPr>
     </w:lvl>
   </w:abstractNum>
-  <w:abstractNum w:abstractNumId="13">
+  <w:abstractNum w:abstractNumId="16">
     <w:nsid w:val="56F5341A"/>
     <w:multiLevelType w:val="hybridMultilevel"/>
     <w:tmpl w:val="7EC0F71E"/>
@@ -2211,7 +3362,7 @@
       </w:pPr>
     </w:lvl>
   </w:abstractNum>
-  <w:abstractNum w:abstractNumId="14">
+  <w:abstractNum w:abstractNumId="17">
     <w:nsid w:val="5E744512"/>
     <w:multiLevelType w:val="hybridMultilevel"/>
     <w:tmpl w:val="3AC29DCE"/>
@@ -2300,7 +3451,7 @@
       </w:pPr>
     </w:lvl>
   </w:abstractNum>
-  <w:abstractNum w:abstractNumId="15">
+  <w:abstractNum w:abstractNumId="18">
     <w:nsid w:val="689C0600"/>
     <w:multiLevelType w:val="hybridMultilevel"/>
     <w:tmpl w:val="41CCB072"/>
@@ -2389,7 +3540,7 @@
       </w:pPr>
     </w:lvl>
   </w:abstractNum>
-  <w:abstractNum w:abstractNumId="16">
+  <w:abstractNum w:abstractNumId="19">
     <w:nsid w:val="6AC671AE"/>
     <w:multiLevelType w:val="hybridMultilevel"/>
     <w:tmpl w:val="81E6F2C8"/>
@@ -2478,7 +3629,7 @@
       </w:pPr>
     </w:lvl>
   </w:abstractNum>
-  <w:abstractNum w:abstractNumId="17">
+  <w:abstractNum w:abstractNumId="20">
     <w:nsid w:val="7B6769D3"/>
     <w:multiLevelType w:val="hybridMultilevel"/>
     <w:tmpl w:val="83245DDE"/>
@@ -2567,7 +3718,7 @@
       </w:pPr>
     </w:lvl>
   </w:abstractNum>
-  <w:abstractNum w:abstractNumId="18">
+  <w:abstractNum w:abstractNumId="21">
     <w:nsid w:val="7D7537A0"/>
     <w:multiLevelType w:val="hybridMultilevel"/>
     <w:tmpl w:val="14E4CAE8"/>
@@ -2656,7 +3807,7 @@
       </w:pPr>
     </w:lvl>
   </w:abstractNum>
-  <w:abstractNum w:abstractNumId="19">
+  <w:abstractNum w:abstractNumId="22">
     <w:nsid w:val="7DE474B9"/>
     <w:multiLevelType w:val="hybridMultilevel"/>
     <w:tmpl w:val="B1F0BE32"/>
@@ -2746,64 +3897,73 @@
     </w:lvl>
   </w:abstractNum>
   <w:num w:numId="1">
-    <w:abstractNumId w:val="2"/>
+    <w:abstractNumId w:val="3"/>
   </w:num>
   <w:num w:numId="2">
-    <w:abstractNumId w:val="10"/>
+    <w:abstractNumId w:val="13"/>
   </w:num>
   <w:num w:numId="3">
-    <w:abstractNumId w:val="15"/>
+    <w:abstractNumId w:val="18"/>
   </w:num>
   <w:num w:numId="4">
-    <w:abstractNumId w:val="5"/>
+    <w:abstractNumId w:val="8"/>
   </w:num>
   <w:num w:numId="5">
-    <w:abstractNumId w:val="18"/>
+    <w:abstractNumId w:val="21"/>
   </w:num>
   <w:num w:numId="6">
-    <w:abstractNumId w:val="4"/>
+    <w:abstractNumId w:val="6"/>
   </w:num>
   <w:num w:numId="7">
     <w:abstractNumId w:val="1"/>
   </w:num>
   <w:num w:numId="8">
+    <w:abstractNumId w:val="22"/>
+  </w:num>
+  <w:num w:numId="9">
+    <w:abstractNumId w:val="14"/>
+  </w:num>
+  <w:num w:numId="10">
+    <w:abstractNumId w:val="15"/>
+  </w:num>
+  <w:num w:numId="11">
     <w:abstractNumId w:val="19"/>
   </w:num>
-  <w:num w:numId="9">
+  <w:num w:numId="12">
     <w:abstractNumId w:val="11"/>
   </w:num>
-  <w:num w:numId="10">
-    <w:abstractNumId w:val="12"/>
-  </w:num>
-  <w:num w:numId="11">
+  <w:num w:numId="13">
     <w:abstractNumId w:val="16"/>
   </w:num>
-  <w:num w:numId="12">
-    <w:abstractNumId w:val="8"/>
-  </w:num>
-  <w:num w:numId="13">
-    <w:abstractNumId w:val="13"/>
-  </w:num>
   <w:num w:numId="14">
-    <w:abstractNumId w:val="6"/>
+    <w:abstractNumId w:val="9"/>
   </w:num>
   <w:num w:numId="15">
-    <w:abstractNumId w:val="17"/>
+    <w:abstractNumId w:val="20"/>
   </w:num>
   <w:num w:numId="16">
-    <w:abstractNumId w:val="3"/>
+    <w:abstractNumId w:val="5"/>
   </w:num>
   <w:num w:numId="17">
     <w:abstractNumId w:val="0"/>
   </w:num>
   <w:num w:numId="18">
+    <w:abstractNumId w:val="10"/>
+  </w:num>
+  <w:num w:numId="19">
+    <w:abstractNumId w:val="17"/>
+  </w:num>
+  <w:num w:numId="20">
+    <w:abstractNumId w:val="12"/>
+  </w:num>
+  <w:num w:numId="21">
+    <w:abstractNumId w:val="4"/>
+  </w:num>
+  <w:num w:numId="22">
     <w:abstractNumId w:val="7"/>
   </w:num>
-  <w:num w:numId="19">
-    <w:abstractNumId w:val="14"/>
-  </w:num>
-  <w:num w:numId="20">
-    <w:abstractNumId w:val="9"/>
+  <w:num w:numId="23">
+    <w:abstractNumId w:val="2"/>
   </w:num>
 </w:numbering>
 </file>
@@ -3255,7 +4415,6 @@
   <w:style w:type="character" w:default="1" w:styleId="DefaultParagraphFont">
     <w:name w:val="Default Paragraph Font"/>
     <w:uiPriority w:val="1"/>
-    <w:semiHidden/>
     <w:unhideWhenUsed/>
   </w:style>
   <w:style w:type="table" w:default="1" w:styleId="TableNormal">

</xml_diff>